<commit_message>
+ check-in after merge from release 2.5.0 candidate
work-items: #547
git-tfs-id: [http://bexis2.vmguest.uni-jena.de:8080/tfs]$/Tech/Dev;C1129
</commit_message>
<xml_diff>
--- a/Manuals/BEXIS240_SecuritySystem_UsersGuide.docx
+++ b/Manuals/BEXIS240_SecuritySystem_UsersGuide.docx
@@ -1509,8 +1509,6 @@
               <w:fldChar w:fldCharType="end"/>
             </w:r>
           </w:hyperlink>
-          <w:bookmarkStart w:id="0" w:name="_GoBack"/>
-          <w:bookmarkEnd w:id="0"/>
         </w:p>
         <w:p>
           <w:pPr>
@@ -1809,12 +1807,12 @@
       <w:pPr>
         <w:pStyle w:val="Heading1"/>
       </w:pPr>
-      <w:bookmarkStart w:id="1" w:name="_Toc393968571"/>
+      <w:bookmarkStart w:id="0" w:name="_Toc393968571"/>
       <w:r>
         <w:lastRenderedPageBreak/>
         <w:t>Precautions</w:t>
       </w:r>
-      <w:bookmarkEnd w:id="1"/>
+      <w:bookmarkEnd w:id="0"/>
     </w:p>
     <w:p>
       <w:pPr>
@@ -1850,7 +1848,35 @@
           <w:b/>
           <w:color w:val="000000"/>
         </w:rPr>
-        <w:t>preset users and roles!</w:t>
+        <w:t>preset user</w:t>
+      </w:r>
+      <w:r>
+        <w:rPr>
+          <w:b/>
+          <w:color w:val="000000"/>
+        </w:rPr>
+        <w:t xml:space="preserve"> and </w:t>
+      </w:r>
+      <w:r>
+        <w:rPr>
+          <w:b/>
+          <w:color w:val="000000"/>
+        </w:rPr>
+        <w:t>gr</w:t>
+      </w:r>
+      <w:r>
+        <w:rPr>
+          <w:b/>
+          <w:color w:val="000000"/>
+        </w:rPr>
+        <w:t>oup</w:t>
+      </w:r>
+      <w:r>
+        <w:rPr>
+          <w:b/>
+          <w:color w:val="000000"/>
+        </w:rPr>
+        <w:t>!</w:t>
       </w:r>
     </w:p>
     <w:p>
@@ -1878,7 +1904,43 @@
         <w:rPr>
           <w:color w:val="000000"/>
         </w:rPr>
-        <w:t xml:space="preserve"> There is just a single user inside the database. The user name is “Admin” and the password is “5yy-Gul”. By default, this user has full access to the whole application.</w:t>
+        <w:t xml:space="preserve"> There is just a single user inside the database. The user name is “Admin</w:t>
+      </w:r>
+      <w:r>
+        <w:rPr>
+          <w:color w:val="000000"/>
+        </w:rPr>
+        <w:t>istrator</w:t>
+      </w:r>
+      <w:r>
+        <w:rPr>
+          <w:color w:val="000000"/>
+        </w:rPr>
+        <w:t>” and the password is “</w:t>
+      </w:r>
+      <w:r>
+        <w:rPr>
+          <w:color w:val="000000"/>
+        </w:rPr>
+        <w:t>gWg2xG</w:t>
+      </w:r>
+      <w:r>
+        <w:rPr>
+          <w:color w:val="000000"/>
+        </w:rPr>
+        <w:t>”. By default, this user has full access to the whole application</w:t>
+      </w:r>
+      <w:r>
+        <w:rPr>
+          <w:color w:val="000000"/>
+        </w:rPr>
+        <w:t xml:space="preserve"> (because of the relationship to group “Admin”, see next paragraph)</w:t>
+      </w:r>
+      <w:r>
+        <w:rPr>
+          <w:color w:val="000000"/>
+        </w:rPr>
+        <w:t>.</w:t>
       </w:r>
     </w:p>
     <w:p>
@@ -1893,7 +1955,7 @@
           <w:i/>
           <w:color w:val="000000"/>
         </w:rPr>
-        <w:t>Roles</w:t>
+        <w:t>Groups</w:t>
       </w:r>
       <w:r>
         <w:rPr>
@@ -1919,7 +1981,79 @@
         <w:rPr>
           <w:color w:val="000000"/>
         </w:rPr>
-        <w:t>, there is just one role inside the database – and the role name is “Admin”. In addition to that, the only and identical named user “Admin” belongs to that role. By default, this role grants full access to the application.</w:t>
+        <w:t xml:space="preserve">, there is just one </w:t>
+      </w:r>
+      <w:r>
+        <w:rPr>
+          <w:color w:val="000000"/>
+        </w:rPr>
+        <w:t>group</w:t>
+      </w:r>
+      <w:r>
+        <w:rPr>
+          <w:color w:val="000000"/>
+        </w:rPr>
+        <w:t xml:space="preserve"> inside the database – and the </w:t>
+      </w:r>
+      <w:r>
+        <w:rPr>
+          <w:color w:val="000000"/>
+        </w:rPr>
+        <w:t>group</w:t>
+      </w:r>
+      <w:r>
+        <w:rPr>
+          <w:color w:val="000000"/>
+        </w:rPr>
+        <w:t xml:space="preserve"> name is “Admin”. In</w:t>
+      </w:r>
+      <w:r>
+        <w:rPr>
+          <w:color w:val="000000"/>
+        </w:rPr>
+        <w:t xml:space="preserve"> addition to that, the </w:t>
+      </w:r>
+      <w:r>
+        <w:rPr>
+          <w:color w:val="000000"/>
+        </w:rPr>
+        <w:t>user “Admin</w:t>
+      </w:r>
+      <w:r>
+        <w:rPr>
+          <w:color w:val="000000"/>
+        </w:rPr>
+        <w:t>istrator</w:t>
+      </w:r>
+      <w:r>
+        <w:rPr>
+          <w:color w:val="000000"/>
+        </w:rPr>
+        <w:t xml:space="preserve">” belongs to that </w:t>
+      </w:r>
+      <w:r>
+        <w:rPr>
+          <w:color w:val="000000"/>
+        </w:rPr>
+        <w:t>group</w:t>
+      </w:r>
+      <w:r>
+        <w:rPr>
+          <w:color w:val="000000"/>
+        </w:rPr>
+        <w:t xml:space="preserve">. By default, this </w:t>
+      </w:r>
+      <w:r>
+        <w:rPr>
+          <w:color w:val="000000"/>
+        </w:rPr>
+        <w:t xml:space="preserve">group </w:t>
+      </w:r>
+      <w:r>
+        <w:rPr>
+          <w:color w:val="000000"/>
+        </w:rPr>
+        <w:t>grants full access to the application.</w:t>
       </w:r>
     </w:p>
     <w:p>
@@ -1969,19 +2103,19 @@
         <w:rPr>
           <w:color w:val="000000"/>
         </w:rPr>
-        <w:t xml:space="preserve"> Within the system, it is possible to add, remove or modify existing feature </w:t>
-      </w:r>
-      <w:r>
-        <w:rPr>
-          <w:color w:val="000000"/>
-        </w:rPr>
-        <w:t xml:space="preserve">or dataset </w:t>
-      </w:r>
-      <w:r>
-        <w:rPr>
-          <w:color w:val="000000"/>
-        </w:rPr>
-        <w:t>permissions.</w:t>
+        <w:t xml:space="preserve"> Within the system, it is possible to add, remove or modify existing permissions</w:t>
+      </w:r>
+      <w:r>
+        <w:rPr>
+          <w:color w:val="000000"/>
+        </w:rPr>
+        <w:t xml:space="preserve"> on features and datasets</w:t>
+      </w:r>
+      <w:r>
+        <w:rPr>
+          <w:color w:val="000000"/>
+        </w:rPr>
+        <w:t>.</w:t>
       </w:r>
       <w:r>
         <w:rPr>
@@ -1994,166 +2128,172 @@
       <w:pPr>
         <w:pStyle w:val="Heading1"/>
       </w:pPr>
-      <w:bookmarkStart w:id="2" w:name="_Toc393968572"/>
+      <w:bookmarkStart w:id="1" w:name="_Toc393968572"/>
       <w:r>
         <w:lastRenderedPageBreak/>
         <w:t>Account</w:t>
       </w:r>
+      <w:bookmarkEnd w:id="1"/>
+    </w:p>
+    <w:p>
+      <w:pPr>
+        <w:rPr>
+          <w:color w:val="000000"/>
+        </w:rPr>
+      </w:pPr>
+      <w:r>
+        <w:rPr>
+          <w:color w:val="000000"/>
+        </w:rPr>
+        <w:t xml:space="preserve">By default, </w:t>
+      </w:r>
+      <w:r>
+        <w:rPr>
+          <w:color w:val="000000"/>
+        </w:rPr>
+        <w:t xml:space="preserve">only a </w:t>
+      </w:r>
+      <w:r>
+        <w:rPr>
+          <w:color w:val="000000"/>
+        </w:rPr>
+        <w:t xml:space="preserve">few </w:t>
+      </w:r>
+      <w:r>
+        <w:rPr>
+          <w:color w:val="000000"/>
+        </w:rPr>
+        <w:t>components</w:t>
+      </w:r>
+      <w:r>
+        <w:rPr>
+          <w:color w:val="000000"/>
+        </w:rPr>
+        <w:t xml:space="preserve"> </w:t>
+      </w:r>
+      <w:r>
+        <w:rPr>
+          <w:color w:val="000000"/>
+        </w:rPr>
+        <w:t>of</w:t>
+      </w:r>
+      <w:r>
+        <w:rPr>
+          <w:color w:val="000000"/>
+        </w:rPr>
+        <w:t xml:space="preserve"> </w:t>
+      </w:r>
+      <w:proofErr w:type="spellStart"/>
+      <w:r>
+        <w:rPr>
+          <w:color w:val="000000"/>
+        </w:rPr>
+        <w:t>BE</w:t>
+      </w:r>
+      <w:r>
+        <w:rPr>
+          <w:color w:val="000000"/>
+        </w:rPr>
+        <w:t>x</w:t>
+      </w:r>
+      <w:r>
+        <w:rPr>
+          <w:color w:val="000000"/>
+        </w:rPr>
+        <w:t>IS</w:t>
+      </w:r>
+      <w:proofErr w:type="spellEnd"/>
+      <w:r>
+        <w:rPr>
+          <w:color w:val="000000"/>
+        </w:rPr>
+        <w:t xml:space="preserve"> are accessible for anonymous users. Any further access </w:t>
+      </w:r>
+      <w:r>
+        <w:rPr>
+          <w:color w:val="000000"/>
+        </w:rPr>
+        <w:t xml:space="preserve">to the application is available for </w:t>
+      </w:r>
+      <w:r>
+        <w:rPr>
+          <w:color w:val="000000"/>
+        </w:rPr>
+        <w:t xml:space="preserve">authorized users, only. Therefore you </w:t>
+      </w:r>
+      <w:r>
+        <w:rPr>
+          <w:color w:val="000000"/>
+        </w:rPr>
+        <w:t>need</w:t>
+      </w:r>
+      <w:r>
+        <w:rPr>
+          <w:color w:val="000000"/>
+        </w:rPr>
+        <w:t xml:space="preserve"> to register and create an account. After a successful registration you</w:t>
+      </w:r>
+      <w:r>
+        <w:rPr>
+          <w:color w:val="000000"/>
+        </w:rPr>
+        <w:t xml:space="preserve"> are able to logon to </w:t>
+      </w:r>
+      <w:proofErr w:type="spellStart"/>
+      <w:r>
+        <w:rPr>
+          <w:color w:val="000000"/>
+        </w:rPr>
+        <w:t>BE</w:t>
+      </w:r>
+      <w:r>
+        <w:rPr>
+          <w:color w:val="000000"/>
+        </w:rPr>
+        <w:t>x</w:t>
+      </w:r>
+      <w:r>
+        <w:rPr>
+          <w:color w:val="000000"/>
+        </w:rPr>
+        <w:t>IS</w:t>
+      </w:r>
+      <w:proofErr w:type="spellEnd"/>
+      <w:r>
+        <w:rPr>
+          <w:color w:val="000000"/>
+        </w:rPr>
+        <w:t xml:space="preserve"> using your</w:t>
+      </w:r>
+      <w:r>
+        <w:rPr>
+          <w:color w:val="000000"/>
+        </w:rPr>
+        <w:t xml:space="preserve"> account cre</w:t>
+      </w:r>
+      <w:r>
+        <w:rPr>
+          <w:color w:val="000000"/>
+        </w:rPr>
+        <w:t>dentials for authentication</w:t>
+      </w:r>
+      <w:r>
+        <w:rPr>
+          <w:color w:val="000000"/>
+        </w:rPr>
+        <w:t>.</w:t>
+      </w:r>
+    </w:p>
+    <w:p/>
+    <w:p>
+      <w:pPr>
+        <w:pStyle w:val="Heading2"/>
+      </w:pPr>
+      <w:bookmarkStart w:id="2" w:name="_Toc393968573"/>
+      <w:r>
+        <w:t>Registration</w:t>
+      </w:r>
       <w:bookmarkEnd w:id="2"/>
-    </w:p>
-    <w:p>
-      <w:r>
-        <w:rPr>
-          <w:color w:val="000000"/>
-        </w:rPr>
-        <w:t xml:space="preserve">By default, </w:t>
-      </w:r>
-      <w:r>
-        <w:rPr>
-          <w:color w:val="000000"/>
-        </w:rPr>
-        <w:t xml:space="preserve">only a </w:t>
-      </w:r>
-      <w:r>
-        <w:rPr>
-          <w:color w:val="000000"/>
-        </w:rPr>
-        <w:t xml:space="preserve">few </w:t>
-      </w:r>
-      <w:r>
-        <w:rPr>
-          <w:color w:val="000000"/>
-        </w:rPr>
-        <w:t>components</w:t>
-      </w:r>
-      <w:r>
-        <w:rPr>
-          <w:color w:val="000000"/>
-        </w:rPr>
-        <w:t xml:space="preserve"> </w:t>
-      </w:r>
-      <w:r>
-        <w:rPr>
-          <w:color w:val="000000"/>
-        </w:rPr>
-        <w:t>of</w:t>
-      </w:r>
-      <w:r>
-        <w:rPr>
-          <w:color w:val="000000"/>
-        </w:rPr>
-        <w:t xml:space="preserve"> </w:t>
-      </w:r>
-      <w:proofErr w:type="spellStart"/>
-      <w:r>
-        <w:rPr>
-          <w:color w:val="000000"/>
-        </w:rPr>
-        <w:t>BE</w:t>
-      </w:r>
-      <w:r>
-        <w:rPr>
-          <w:color w:val="000000"/>
-        </w:rPr>
-        <w:t>x</w:t>
-      </w:r>
-      <w:r>
-        <w:rPr>
-          <w:color w:val="000000"/>
-        </w:rPr>
-        <w:t>IS</w:t>
-      </w:r>
-      <w:proofErr w:type="spellEnd"/>
-      <w:r>
-        <w:rPr>
-          <w:color w:val="000000"/>
-        </w:rPr>
-        <w:t xml:space="preserve"> are accessible for anonymous users. Any further access </w:t>
-      </w:r>
-      <w:r>
-        <w:rPr>
-          <w:color w:val="000000"/>
-        </w:rPr>
-        <w:t xml:space="preserve">to the application is available for </w:t>
-      </w:r>
-      <w:r>
-        <w:rPr>
-          <w:color w:val="000000"/>
-        </w:rPr>
-        <w:t xml:space="preserve">authorized users, only. Therefore you </w:t>
-      </w:r>
-      <w:r>
-        <w:rPr>
-          <w:color w:val="000000"/>
-        </w:rPr>
-        <w:t>need</w:t>
-      </w:r>
-      <w:r>
-        <w:rPr>
-          <w:color w:val="000000"/>
-        </w:rPr>
-        <w:t xml:space="preserve"> to register and create an account. After a successful registration you</w:t>
-      </w:r>
-      <w:r>
-        <w:rPr>
-          <w:color w:val="000000"/>
-        </w:rPr>
-        <w:t xml:space="preserve"> are able to logon to </w:t>
-      </w:r>
-      <w:proofErr w:type="spellStart"/>
-      <w:r>
-        <w:rPr>
-          <w:color w:val="000000"/>
-        </w:rPr>
-        <w:t>BE</w:t>
-      </w:r>
-      <w:r>
-        <w:rPr>
-          <w:color w:val="000000"/>
-        </w:rPr>
-        <w:t>x</w:t>
-      </w:r>
-      <w:r>
-        <w:rPr>
-          <w:color w:val="000000"/>
-        </w:rPr>
-        <w:t>IS</w:t>
-      </w:r>
-      <w:proofErr w:type="spellEnd"/>
-      <w:r>
-        <w:rPr>
-          <w:color w:val="000000"/>
-        </w:rPr>
-        <w:t xml:space="preserve"> using your</w:t>
-      </w:r>
-      <w:r>
-        <w:rPr>
-          <w:color w:val="000000"/>
-        </w:rPr>
-        <w:t xml:space="preserve"> account cre</w:t>
-      </w:r>
-      <w:r>
-        <w:rPr>
-          <w:color w:val="000000"/>
-        </w:rPr>
-        <w:t>dentials for authentication</w:t>
-      </w:r>
-      <w:r>
-        <w:rPr>
-          <w:color w:val="000000"/>
-        </w:rPr>
-        <w:t>.</w:t>
-      </w:r>
-    </w:p>
-    <w:p>
-      <w:pPr>
-        <w:pStyle w:val="Heading2"/>
-      </w:pPr>
-      <w:bookmarkStart w:id="3" w:name="_Toc393968573"/>
-      <w:r>
-        <w:t>Registration</w:t>
-      </w:r>
-      <w:bookmarkEnd w:id="3"/>
     </w:p>
     <w:p>
       <w:pPr>
@@ -2243,6 +2383,8 @@
           </wp:inline>
         </w:drawing>
       </w:r>
+      <w:bookmarkStart w:id="3" w:name="_GoBack"/>
+      <w:bookmarkEnd w:id="3"/>
     </w:p>
     <w:p>
       <w:pPr>
@@ -2251,14 +2393,27 @@
       <w:r>
         <w:t xml:space="preserve">Figure </w:t>
       </w:r>
-      <w:fldSimple w:instr=" SEQ Figure \* ARABIC ">
-        <w:r>
-          <w:rPr>
-            <w:noProof/>
-          </w:rPr>
-          <w:t>1</w:t>
-        </w:r>
-      </w:fldSimple>
+      <w:r>
+        <w:fldChar w:fldCharType="begin"/>
+      </w:r>
+      <w:r>
+        <w:instrText xml:space="preserve"> SEQ Figure \* ARABIC </w:instrText>
+      </w:r>
+      <w:r>
+        <w:fldChar w:fldCharType="separate"/>
+      </w:r>
+      <w:r>
+        <w:rPr>
+          <w:noProof/>
+        </w:rPr>
+        <w:t>1</w:t>
+      </w:r>
+      <w:r>
+        <w:rPr>
+          <w:noProof/>
+        </w:rPr>
+        <w:fldChar w:fldCharType="end"/>
+      </w:r>
     </w:p>
     <w:p>
       <w:pPr>
@@ -2386,14 +2541,27 @@
       <w:r>
         <w:t xml:space="preserve">Figure </w:t>
       </w:r>
-      <w:fldSimple w:instr=" SEQ Figure \* ARABIC ">
-        <w:r>
-          <w:rPr>
-            <w:noProof/>
-          </w:rPr>
-          <w:t>2</w:t>
-        </w:r>
-      </w:fldSimple>
+      <w:r>
+        <w:fldChar w:fldCharType="begin"/>
+      </w:r>
+      <w:r>
+        <w:instrText xml:space="preserve"> SEQ Figure \* ARABIC </w:instrText>
+      </w:r>
+      <w:r>
+        <w:fldChar w:fldCharType="separate"/>
+      </w:r>
+      <w:r>
+        <w:rPr>
+          <w:noProof/>
+        </w:rPr>
+        <w:t>2</w:t>
+      </w:r>
+      <w:r>
+        <w:rPr>
+          <w:noProof/>
+        </w:rPr>
+        <w:fldChar w:fldCharType="end"/>
+      </w:r>
     </w:p>
     <w:p>
       <w:pPr>
@@ -2790,14 +2958,27 @@
       <w:r>
         <w:t xml:space="preserve">Figure </w:t>
       </w:r>
-      <w:fldSimple w:instr=" SEQ Figure \* ARABIC ">
-        <w:r>
-          <w:rPr>
-            <w:noProof/>
-          </w:rPr>
-          <w:t>3</w:t>
-        </w:r>
-      </w:fldSimple>
+      <w:r>
+        <w:fldChar w:fldCharType="begin"/>
+      </w:r>
+      <w:r>
+        <w:instrText xml:space="preserve"> SEQ Figure \* ARABIC </w:instrText>
+      </w:r>
+      <w:r>
+        <w:fldChar w:fldCharType="separate"/>
+      </w:r>
+      <w:r>
+        <w:rPr>
+          <w:noProof/>
+        </w:rPr>
+        <w:t>3</w:t>
+      </w:r>
+      <w:r>
+        <w:rPr>
+          <w:noProof/>
+        </w:rPr>
+        <w:fldChar w:fldCharType="end"/>
+      </w:r>
     </w:p>
     <w:p>
       <w:pPr>
@@ -2914,14 +3095,27 @@
       <w:r>
         <w:t xml:space="preserve">Figure </w:t>
       </w:r>
-      <w:fldSimple w:instr=" SEQ Figure \* ARABIC ">
-        <w:r>
-          <w:rPr>
-            <w:noProof/>
-          </w:rPr>
-          <w:t>4</w:t>
-        </w:r>
-      </w:fldSimple>
+      <w:r>
+        <w:fldChar w:fldCharType="begin"/>
+      </w:r>
+      <w:r>
+        <w:instrText xml:space="preserve"> SEQ Figure \* ARABIC </w:instrText>
+      </w:r>
+      <w:r>
+        <w:fldChar w:fldCharType="separate"/>
+      </w:r>
+      <w:r>
+        <w:rPr>
+          <w:noProof/>
+        </w:rPr>
+        <w:t>4</w:t>
+      </w:r>
+      <w:r>
+        <w:rPr>
+          <w:noProof/>
+        </w:rPr>
+        <w:fldChar w:fldCharType="end"/>
+      </w:r>
     </w:p>
     <w:p>
       <w:pPr>
@@ -3738,14 +3932,27 @@
       <w:r>
         <w:t xml:space="preserve">Figure </w:t>
       </w:r>
-      <w:fldSimple w:instr=" SEQ Figure \* ARABIC ">
-        <w:r>
-          <w:rPr>
-            <w:noProof/>
-          </w:rPr>
-          <w:t>5</w:t>
-        </w:r>
-      </w:fldSimple>
+      <w:r>
+        <w:fldChar w:fldCharType="begin"/>
+      </w:r>
+      <w:r>
+        <w:instrText xml:space="preserve"> SEQ Figure \* ARABIC </w:instrText>
+      </w:r>
+      <w:r>
+        <w:fldChar w:fldCharType="separate"/>
+      </w:r>
+      <w:r>
+        <w:rPr>
+          <w:noProof/>
+        </w:rPr>
+        <w:t>5</w:t>
+      </w:r>
+      <w:r>
+        <w:rPr>
+          <w:noProof/>
+        </w:rPr>
+        <w:fldChar w:fldCharType="end"/>
+      </w:r>
     </w:p>
     <w:p/>
     <w:p>
@@ -3802,14 +4009,27 @@
       <w:r>
         <w:t xml:space="preserve">Figure </w:t>
       </w:r>
-      <w:fldSimple w:instr=" SEQ Figure \* ARABIC ">
-        <w:r>
-          <w:rPr>
-            <w:noProof/>
-          </w:rPr>
-          <w:t>6</w:t>
-        </w:r>
-      </w:fldSimple>
+      <w:r>
+        <w:fldChar w:fldCharType="begin"/>
+      </w:r>
+      <w:r>
+        <w:instrText xml:space="preserve"> SEQ Figure \* ARABIC </w:instrText>
+      </w:r>
+      <w:r>
+        <w:fldChar w:fldCharType="separate"/>
+      </w:r>
+      <w:r>
+        <w:rPr>
+          <w:noProof/>
+        </w:rPr>
+        <w:t>6</w:t>
+      </w:r>
+      <w:r>
+        <w:rPr>
+          <w:noProof/>
+        </w:rPr>
+        <w:fldChar w:fldCharType="end"/>
+      </w:r>
     </w:p>
     <w:p>
       <w:pPr>
@@ -3866,14 +4086,27 @@
       <w:r>
         <w:t xml:space="preserve">Figure </w:t>
       </w:r>
-      <w:fldSimple w:instr=" SEQ Figure \* ARABIC ">
-        <w:r>
-          <w:rPr>
-            <w:noProof/>
-          </w:rPr>
-          <w:t>7</w:t>
-        </w:r>
-      </w:fldSimple>
+      <w:r>
+        <w:fldChar w:fldCharType="begin"/>
+      </w:r>
+      <w:r>
+        <w:instrText xml:space="preserve"> SEQ Figure \* ARABIC </w:instrText>
+      </w:r>
+      <w:r>
+        <w:fldChar w:fldCharType="separate"/>
+      </w:r>
+      <w:r>
+        <w:rPr>
+          <w:noProof/>
+        </w:rPr>
+        <w:t>7</w:t>
+      </w:r>
+      <w:r>
+        <w:rPr>
+          <w:noProof/>
+        </w:rPr>
+        <w:fldChar w:fldCharType="end"/>
+      </w:r>
     </w:p>
     <w:p>
       <w:pPr>
@@ -4189,14 +4422,27 @@
       <w:r>
         <w:t xml:space="preserve">Figure </w:t>
       </w:r>
-      <w:fldSimple w:instr=" SEQ Figure \* ARABIC ">
-        <w:r>
-          <w:rPr>
-            <w:noProof/>
-          </w:rPr>
-          <w:t>8</w:t>
-        </w:r>
-      </w:fldSimple>
+      <w:r>
+        <w:fldChar w:fldCharType="begin"/>
+      </w:r>
+      <w:r>
+        <w:instrText xml:space="preserve"> SEQ Figure \* ARABIC </w:instrText>
+      </w:r>
+      <w:r>
+        <w:fldChar w:fldCharType="separate"/>
+      </w:r>
+      <w:r>
+        <w:rPr>
+          <w:noProof/>
+        </w:rPr>
+        <w:t>8</w:t>
+      </w:r>
+      <w:r>
+        <w:rPr>
+          <w:noProof/>
+        </w:rPr>
+        <w:fldChar w:fldCharType="end"/>
+      </w:r>
     </w:p>
     <w:p>
       <w:pPr>
@@ -4308,14 +4554,27 @@
       <w:r>
         <w:t xml:space="preserve">Figure </w:t>
       </w:r>
-      <w:fldSimple w:instr=" SEQ Figure \* ARABIC ">
-        <w:r>
-          <w:rPr>
-            <w:noProof/>
-          </w:rPr>
-          <w:t>9</w:t>
-        </w:r>
-      </w:fldSimple>
+      <w:r>
+        <w:fldChar w:fldCharType="begin"/>
+      </w:r>
+      <w:r>
+        <w:instrText xml:space="preserve"> SEQ Figure \* ARABIC </w:instrText>
+      </w:r>
+      <w:r>
+        <w:fldChar w:fldCharType="separate"/>
+      </w:r>
+      <w:r>
+        <w:rPr>
+          <w:noProof/>
+        </w:rPr>
+        <w:t>9</w:t>
+      </w:r>
+      <w:r>
+        <w:rPr>
+          <w:noProof/>
+        </w:rPr>
+        <w:fldChar w:fldCharType="end"/>
+      </w:r>
     </w:p>
     <w:p>
       <w:pPr>
@@ -5027,14 +5286,27 @@
       <w:r>
         <w:t xml:space="preserve">Figure </w:t>
       </w:r>
-      <w:fldSimple w:instr=" SEQ Figure \* ARABIC ">
-        <w:r>
-          <w:rPr>
-            <w:noProof/>
-          </w:rPr>
-          <w:t>10</w:t>
-        </w:r>
-      </w:fldSimple>
+      <w:r>
+        <w:fldChar w:fldCharType="begin"/>
+      </w:r>
+      <w:r>
+        <w:instrText xml:space="preserve"> SEQ Figure \* ARABIC </w:instrText>
+      </w:r>
+      <w:r>
+        <w:fldChar w:fldCharType="separate"/>
+      </w:r>
+      <w:r>
+        <w:rPr>
+          <w:noProof/>
+        </w:rPr>
+        <w:t>10</w:t>
+      </w:r>
+      <w:r>
+        <w:rPr>
+          <w:noProof/>
+        </w:rPr>
+        <w:fldChar w:fldCharType="end"/>
+      </w:r>
     </w:p>
     <w:p/>
     <w:p>
@@ -5091,14 +5363,27 @@
       <w:r>
         <w:t xml:space="preserve">Figure </w:t>
       </w:r>
-      <w:fldSimple w:instr=" SEQ Figure \* ARABIC ">
-        <w:r>
-          <w:rPr>
-            <w:noProof/>
-          </w:rPr>
-          <w:t>11</w:t>
-        </w:r>
-      </w:fldSimple>
+      <w:r>
+        <w:fldChar w:fldCharType="begin"/>
+      </w:r>
+      <w:r>
+        <w:instrText xml:space="preserve"> SEQ Figure \* ARABIC </w:instrText>
+      </w:r>
+      <w:r>
+        <w:fldChar w:fldCharType="separate"/>
+      </w:r>
+      <w:r>
+        <w:rPr>
+          <w:noProof/>
+        </w:rPr>
+        <w:t>11</w:t>
+      </w:r>
+      <w:r>
+        <w:rPr>
+          <w:noProof/>
+        </w:rPr>
+        <w:fldChar w:fldCharType="end"/>
+      </w:r>
     </w:p>
     <w:p>
       <w:pPr>
@@ -5156,14 +5441,27 @@
       <w:r>
         <w:t xml:space="preserve">Figure </w:t>
       </w:r>
-      <w:fldSimple w:instr=" SEQ Figure \* ARABIC ">
-        <w:r>
-          <w:rPr>
-            <w:noProof/>
-          </w:rPr>
-          <w:t>12</w:t>
-        </w:r>
-      </w:fldSimple>
+      <w:r>
+        <w:fldChar w:fldCharType="begin"/>
+      </w:r>
+      <w:r>
+        <w:instrText xml:space="preserve"> SEQ Figure \* ARABIC </w:instrText>
+      </w:r>
+      <w:r>
+        <w:fldChar w:fldCharType="separate"/>
+      </w:r>
+      <w:r>
+        <w:rPr>
+          <w:noProof/>
+        </w:rPr>
+        <w:t>12</w:t>
+      </w:r>
+      <w:r>
+        <w:rPr>
+          <w:noProof/>
+        </w:rPr>
+        <w:fldChar w:fldCharType="end"/>
+      </w:r>
     </w:p>
     <w:p>
       <w:pPr>
@@ -5421,14 +5719,27 @@
       <w:r>
         <w:t xml:space="preserve">Figure </w:t>
       </w:r>
-      <w:fldSimple w:instr=" SEQ Figure \* ARABIC ">
-        <w:r>
-          <w:rPr>
-            <w:noProof/>
-          </w:rPr>
-          <w:t>13</w:t>
-        </w:r>
-      </w:fldSimple>
+      <w:r>
+        <w:fldChar w:fldCharType="begin"/>
+      </w:r>
+      <w:r>
+        <w:instrText xml:space="preserve"> SEQ Figure \* ARABIC </w:instrText>
+      </w:r>
+      <w:r>
+        <w:fldChar w:fldCharType="separate"/>
+      </w:r>
+      <w:r>
+        <w:rPr>
+          <w:noProof/>
+        </w:rPr>
+        <w:t>13</w:t>
+      </w:r>
+      <w:r>
+        <w:rPr>
+          <w:noProof/>
+        </w:rPr>
+        <w:fldChar w:fldCharType="end"/>
+      </w:r>
     </w:p>
     <w:p/>
     <w:p>
@@ -5859,14 +6170,27 @@
       <w:r>
         <w:t xml:space="preserve">Figure </w:t>
       </w:r>
-      <w:fldSimple w:instr=" SEQ Figure \* ARABIC ">
-        <w:r>
-          <w:rPr>
-            <w:noProof/>
-          </w:rPr>
-          <w:t>14</w:t>
-        </w:r>
-      </w:fldSimple>
+      <w:r>
+        <w:fldChar w:fldCharType="begin"/>
+      </w:r>
+      <w:r>
+        <w:instrText xml:space="preserve"> SEQ Figure \* ARABIC </w:instrText>
+      </w:r>
+      <w:r>
+        <w:fldChar w:fldCharType="separate"/>
+      </w:r>
+      <w:r>
+        <w:rPr>
+          <w:noProof/>
+        </w:rPr>
+        <w:t>14</w:t>
+      </w:r>
+      <w:r>
+        <w:rPr>
+          <w:noProof/>
+        </w:rPr>
+        <w:fldChar w:fldCharType="end"/>
+      </w:r>
     </w:p>
     <w:p/>
     <w:p/>
@@ -6153,14 +6477,27 @@
       <w:r>
         <w:t xml:space="preserve">Figure </w:t>
       </w:r>
-      <w:fldSimple w:instr=" SEQ Figure \* ARABIC ">
-        <w:r>
-          <w:rPr>
-            <w:noProof/>
-          </w:rPr>
-          <w:t>15</w:t>
-        </w:r>
-      </w:fldSimple>
+      <w:r>
+        <w:fldChar w:fldCharType="begin"/>
+      </w:r>
+      <w:r>
+        <w:instrText xml:space="preserve"> SEQ Figure \* ARABIC </w:instrText>
+      </w:r>
+      <w:r>
+        <w:fldChar w:fldCharType="separate"/>
+      </w:r>
+      <w:r>
+        <w:rPr>
+          <w:noProof/>
+        </w:rPr>
+        <w:t>15</w:t>
+      </w:r>
+      <w:r>
+        <w:rPr>
+          <w:noProof/>
+        </w:rPr>
+        <w:fldChar w:fldCharType="end"/>
+      </w:r>
     </w:p>
     <w:p/>
     <w:p>
@@ -6773,14 +7110,27 @@
       <w:r>
         <w:t xml:space="preserve">Figure </w:t>
       </w:r>
-      <w:fldSimple w:instr=" SEQ Figure \* ARABIC ">
-        <w:r>
-          <w:rPr>
-            <w:noProof/>
-          </w:rPr>
-          <w:t>16</w:t>
-        </w:r>
-      </w:fldSimple>
+      <w:r>
+        <w:fldChar w:fldCharType="begin"/>
+      </w:r>
+      <w:r>
+        <w:instrText xml:space="preserve"> SEQ Figure \* ARABIC </w:instrText>
+      </w:r>
+      <w:r>
+        <w:fldChar w:fldCharType="separate"/>
+      </w:r>
+      <w:r>
+        <w:rPr>
+          <w:noProof/>
+        </w:rPr>
+        <w:t>16</w:t>
+      </w:r>
+      <w:r>
+        <w:rPr>
+          <w:noProof/>
+        </w:rPr>
+        <w:fldChar w:fldCharType="end"/>
+      </w:r>
     </w:p>
     <w:sectPr>
       <w:footerReference w:type="default" r:id="rId26"/>
@@ -6849,7 +7199,7 @@
             <w:noProof/>
             <w:lang w:val="de-DE"/>
           </w:rPr>
-          <w:t>16</w:t>
+          <w:t>4</w:t>
         </w:r>
         <w:r>
           <w:fldChar w:fldCharType="end"/>
@@ -9004,7 +9354,7 @@
 </file>
 
 <file path=customXml/itemProps1.xml><?xml version="1.0" encoding="utf-8"?>
-<ds:datastoreItem xmlns:ds="http://schemas.openxmlformats.org/officeDocument/2006/customXml" ds:itemID="{776CF4D4-5CE6-417E-A88C-42FA632A36F8}">
+<ds:datastoreItem xmlns:ds="http://schemas.openxmlformats.org/officeDocument/2006/customXml" ds:itemID="{D1CF379A-1E2B-453A-A391-71FD37F0D530}">
   <ds:schemaRefs>
     <ds:schemaRef ds:uri="http://schemas.openxmlformats.org/officeDocument/2006/bibliography"/>
   </ds:schemaRefs>

</xml_diff>